<commit_message>
Adds display to assembly instructions.
</commit_message>
<xml_diff>
--- a/spankulator_assembly.docx
+++ b/spankulator_assembly.docx
@@ -6,8 +6,13 @@
       <w:pPr>
         <w:pStyle w:val="Title"/>
       </w:pPr>
-      <w:r>
-        <w:t>Spankulator Assembly Instructions</w:t>
+      <w:proofErr w:type="spellStart"/>
+      <w:r>
+        <w:t>Spankulator</w:t>
+      </w:r>
+      <w:proofErr w:type="spellEnd"/>
+      <w:r>
+        <w:t xml:space="preserve"> Assembly Instructions</w:t>
       </w:r>
     </w:p>
     <w:p>
@@ -27,6 +32,27 @@
           <w:ilvl w:val="0"/>
           <w:numId w:val="1"/>
         </w:numPr>
+        <w:spacing w:line="256" w:lineRule="auto"/>
+      </w:pPr>
+      <w:r>
+        <w:t xml:space="preserve">Attach display to front panel. Place two spacers between display and front panel per bolt. These prevent ribbon connector from breaking. Apply blue </w:t>
+      </w:r>
+      <w:proofErr w:type="spellStart"/>
+      <w:r>
+        <w:t>locktite</w:t>
+      </w:r>
+      <w:proofErr w:type="spellEnd"/>
+      <w:r>
+        <w:t xml:space="preserve"> to secure nuts.</w:t>
+      </w:r>
+    </w:p>
+    <w:p>
+      <w:pPr>
+        <w:pStyle w:val="ListParagraph"/>
+        <w:numPr>
+          <w:ilvl w:val="0"/>
+          <w:numId w:val="1"/>
+        </w:numPr>
       </w:pPr>
       <w:r>
         <w:t>Install all resistors, capacitors, diodes</w:t>
@@ -134,22 +160,7 @@
         </w:numPr>
       </w:pPr>
       <w:r>
-        <w:t>Install J</w:t>
-      </w:r>
-      <w:r>
-        <w:t>2</w:t>
-      </w:r>
-      <w:r>
-        <w:t xml:space="preserve"> </w:t>
-      </w:r>
-      <w:r>
-        <w:t xml:space="preserve">and U4 </w:t>
-      </w:r>
-      <w:r>
-        <w:t>on back of board.</w:t>
-      </w:r>
-      <w:r>
-        <w:t xml:space="preserve"> (heat sink side of U4 matches white line on board)</w:t>
+        <w:t>Install J2 and U4 on back of board. (heat sink side of U4 matches white line on board)</w:t>
       </w:r>
     </w:p>
     <w:p>
@@ -372,6 +383,36 @@
   </w:abstractNum>
   <w:num w:numId="1">
     <w:abstractNumId w:val="0"/>
+  </w:num>
+  <w:num w:numId="2">
+    <w:abstractNumId w:val="0"/>
+    <w:lvlOverride w:ilvl="0">
+      <w:startOverride w:val="1"/>
+    </w:lvlOverride>
+    <w:lvlOverride w:ilvl="1">
+      <w:startOverride w:val="1"/>
+    </w:lvlOverride>
+    <w:lvlOverride w:ilvl="2">
+      <w:startOverride w:val="1"/>
+    </w:lvlOverride>
+    <w:lvlOverride w:ilvl="3">
+      <w:startOverride w:val="1"/>
+    </w:lvlOverride>
+    <w:lvlOverride w:ilvl="4">
+      <w:startOverride w:val="1"/>
+    </w:lvlOverride>
+    <w:lvlOverride w:ilvl="5">
+      <w:startOverride w:val="1"/>
+    </w:lvlOverride>
+    <w:lvlOverride w:ilvl="6">
+      <w:startOverride w:val="1"/>
+    </w:lvlOverride>
+    <w:lvlOverride w:ilvl="7">
+      <w:startOverride w:val="1"/>
+    </w:lvlOverride>
+    <w:lvlOverride w:ilvl="8">
+      <w:startOverride w:val="1"/>
+    </w:lvlOverride>
   </w:num>
 </w:numbering>
 </file>

</xml_diff>